<commit_message>
add changes to doc
</commit_message>
<xml_diff>
--- a/Docs/Course work.docx
+++ b/Docs/Course work.docx
@@ -1,6 +1,6 @@
 
 <file path=word/document.xml><?xml version="1.0" encoding="utf-8"?>
-<w:document xmlns:wpc="http://schemas.microsoft.com/office/word/2010/wordprocessingCanvas" xmlns:cx="http://schemas.microsoft.com/office/drawing/2014/chartex" xmlns:cx1="http://schemas.microsoft.com/office/drawing/2015/9/8/chartex" xmlns:cx2="http://schemas.microsoft.com/office/drawing/2015/10/21/chartex" xmlns:cx3="http://schemas.microsoft.com/office/drawing/2016/5/9/chartex" xmlns:cx4="http://schemas.microsoft.com/office/drawing/2016/5/10/chartex" xmlns:cx5="http://schemas.microsoft.com/office/drawing/2016/5/11/chartex" xmlns:cx6="http://schemas.microsoft.com/office/drawing/2016/5/12/chartex" xmlns:cx7="http://schemas.microsoft.com/office/drawing/2016/5/13/chartex" xmlns:cx8="http://schemas.microsoft.com/office/drawing/2016/5/14/chartex" xmlns:mc="http://schemas.openxmlformats.org/markup-compatibility/2006" xmlns:aink="http://schemas.microsoft.com/office/drawing/2016/ink" xmlns:am3d="http://schemas.microsoft.com/office/drawing/2017/model3d" xmlns:o="urn:schemas-microsoft-com:office:office" xmlns:r="http://schemas.openxmlformats.org/officeDocument/2006/relationships" xmlns:m="http://schemas.openxmlformats.org/officeDocument/2006/math" xmlns:v="urn:schemas-microsoft-com:vml" xmlns:wp14="http://schemas.microsoft.com/office/word/2010/wordprocessingDrawing" xmlns:wp="http://schemas.openxmlformats.org/drawingml/2006/wordprocessingDrawing" xmlns:w10="urn:schemas-microsoft-com:office:word" xmlns:w="http://schemas.openxmlformats.org/wordprocessingml/2006/main" xmlns:w14="http://schemas.microsoft.com/office/word/2010/wordml" xmlns:w15="http://schemas.microsoft.com/office/word/2012/wordml" xmlns:w16cid="http://schemas.microsoft.com/office/word/2016/wordml/cid" xmlns:w16se="http://schemas.microsoft.com/office/word/2015/wordml/symex" xmlns:wpg="http://schemas.microsoft.com/office/word/2010/wordprocessingGroup" xmlns:wpi="http://schemas.microsoft.com/office/word/2010/wordprocessingInk" xmlns:wne="http://schemas.microsoft.com/office/word/2006/wordml" xmlns:wps="http://schemas.microsoft.com/office/word/2010/wordprocessingShape" mc:Ignorable="w14 w15 w16se w16cid wp14">
+<w:document xmlns:wpc="http://schemas.microsoft.com/office/word/2010/wordprocessingCanvas" xmlns:mc="http://schemas.openxmlformats.org/markup-compatibility/2006" xmlns:o="urn:schemas-microsoft-com:office:office" xmlns:r="http://schemas.openxmlformats.org/officeDocument/2006/relationships" xmlns:m="http://schemas.openxmlformats.org/officeDocument/2006/math" xmlns:v="urn:schemas-microsoft-com:vml" xmlns:wp14="http://schemas.microsoft.com/office/word/2010/wordprocessingDrawing" xmlns:wp="http://schemas.openxmlformats.org/drawingml/2006/wordprocessingDrawing" xmlns:w10="urn:schemas-microsoft-com:office:word" xmlns:w="http://schemas.openxmlformats.org/wordprocessingml/2006/main" xmlns:w14="http://schemas.microsoft.com/office/word/2010/wordml" xmlns:w15="http://schemas.microsoft.com/office/word/2012/wordml" xmlns:wpg="http://schemas.microsoft.com/office/word/2010/wordprocessingGroup" xmlns:wpi="http://schemas.microsoft.com/office/word/2010/wordprocessingInk" xmlns:wne="http://schemas.microsoft.com/office/word/2006/wordml" xmlns:wps="http://schemas.microsoft.com/office/word/2010/wordprocessingShape" mc:Ignorable="w14 w15 wp14">
   <w:body>
     <w:p>
       <w:pPr>
@@ -1175,7 +1175,7 @@
           <v:shape id="_x0000_i1025" type="#_x0000_t75" style="width:379.5pt;height:291pt" o:ole="">
             <v:imagedata r:id="rId5" o:title=""/>
           </v:shape>
-          <o:OLEObject Type="Embed" ProgID="Visio.Drawing.15" ShapeID="_x0000_i1025" DrawAspect="Content" ObjectID="_1617806587" r:id="rId6"/>
+          <o:OLEObject Type="Embed" ProgID="Visio.Drawing.15" ShapeID="_x0000_i1025" DrawAspect="Content" ObjectID="_1618774116" r:id="rId6"/>
         </w:object>
       </w:r>
     </w:p>
@@ -1236,6 +1236,7 @@
       <w:r>
         <w:rPr>
           <w:noProof/>
+          <w:lang w:val="ru-RU"/>
         </w:rPr>
         <w:drawing>
           <wp:inline distT="0" distB="0" distL="0" distR="0" wp14:anchorId="43675708" wp14:editId="4F7B40B8">
@@ -1363,7 +1364,7 @@
           <v:shape id="_x0000_i1026" type="#_x0000_t75" style="width:426pt;height:213.75pt" o:ole="">
             <v:imagedata r:id="rId8" o:title=""/>
           </v:shape>
-          <o:OLEObject Type="Embed" ProgID="Visio.Drawing.15" ShapeID="_x0000_i1026" DrawAspect="Content" ObjectID="_1617806588" r:id="rId9"/>
+          <o:OLEObject Type="Embed" ProgID="Visio.Drawing.15" ShapeID="_x0000_i1026" DrawAspect="Content" ObjectID="_1618774117" r:id="rId9"/>
         </w:object>
       </w:r>
     </w:p>
@@ -1415,7 +1416,7 @@
           <v:shape id="_x0000_i1027" type="#_x0000_t75" style="width:413.25pt;height:195pt" o:ole="">
             <v:imagedata r:id="rId10" o:title=""/>
           </v:shape>
-          <o:OLEObject Type="Embed" ProgID="Visio.Drawing.15" ShapeID="_x0000_i1027" DrawAspect="Content" ObjectID="_1617806589" r:id="rId11"/>
+          <o:OLEObject Type="Embed" ProgID="Visio.Drawing.15" ShapeID="_x0000_i1027" DrawAspect="Content" ObjectID="_1618774118" r:id="rId11"/>
         </w:object>
       </w:r>
     </w:p>
@@ -1461,7 +1462,7 @@
           <v:shape id="_x0000_i1028" type="#_x0000_t75" style="width:357.75pt;height:208.5pt" o:ole="">
             <v:imagedata r:id="rId12" o:title=""/>
           </v:shape>
-          <o:OLEObject Type="Embed" ProgID="Visio.Drawing.15" ShapeID="_x0000_i1028" DrawAspect="Content" ObjectID="_1617806590" r:id="rId13"/>
+          <o:OLEObject Type="Embed" ProgID="Visio.Drawing.15" ShapeID="_x0000_i1028" DrawAspect="Content" ObjectID="_1618774119" r:id="rId13"/>
         </w:object>
       </w:r>
     </w:p>
@@ -1511,10 +1512,10 @@
       </w:pPr>
       <w:r>
         <w:object w:dxaOrig="9181" w:dyaOrig="4996" w14:anchorId="1CA24520">
-          <v:shape id="_x0000_i1032" type="#_x0000_t75" style="width:451.5pt;height:245.25pt" o:ole="">
+          <v:shape id="_x0000_i1029" type="#_x0000_t75" style="width:451.5pt;height:245.25pt" o:ole="">
             <v:imagedata r:id="rId14" o:title=""/>
           </v:shape>
-          <o:OLEObject Type="Embed" ProgID="Visio.Drawing.15" ShapeID="_x0000_i1032" DrawAspect="Content" ObjectID="_1617806591" r:id="rId15"/>
+          <o:OLEObject Type="Embed" ProgID="Visio.Drawing.15" ShapeID="_x0000_i1029" DrawAspect="Content" ObjectID="_1618774120" r:id="rId15"/>
         </w:object>
       </w:r>
     </w:p>
@@ -1564,14 +1565,27 @@
     </w:p>
     <w:p>
       <w:pPr>
+        <w:ind w:left="360"/>
+        <w:rPr>
+          <w:rFonts w:ascii="Times New Roman" w:eastAsia="Times New Roman" w:hAnsi="Times New Roman" w:cs="Times New Roman"/>
+          <w:sz w:val="28"/>
+          <w:szCs w:val="28"/>
+          <w:lang w:val="ru-RU"/>
+        </w:rPr>
+      </w:pPr>
+      <w:bookmarkStart w:id="0" w:name="_GoBack"/>
+      <w:bookmarkEnd w:id="0"/>
+    </w:p>
+    <w:p>
+      <w:pPr>
         <w:pStyle w:val="a7"/>
       </w:pPr>
       <w:r>
-        <w:object w:dxaOrig="15661" w:dyaOrig="9871" w14:anchorId="017C047A">
-          <v:shape id="_x0000_i1029" type="#_x0000_t75" style="width:423pt;height:266.25pt" o:ole="">
+        <w:object w:dxaOrig="15391" w:dyaOrig="7531" w14:anchorId="5EFF4365">
+          <v:shape id="_x0000_i1031" type="#_x0000_t75" style="width:450.75pt;height:220.5pt" o:ole="">
             <v:imagedata r:id="rId16" o:title=""/>
           </v:shape>
-          <o:OLEObject Type="Embed" ProgID="Visio.Drawing.15" ShapeID="_x0000_i1029" DrawAspect="Content" ObjectID="_1617806592" r:id="rId17"/>
+          <o:OLEObject Type="Embed" ProgID="Visio.Drawing.15" ShapeID="_x0000_i1031" DrawAspect="Content" ObjectID="_1618774121" r:id="rId17"/>
         </w:object>
       </w:r>
     </w:p>
@@ -1610,8 +1624,6 @@
           <w:lang w:val="ru-RU"/>
         </w:rPr>
       </w:pPr>
-      <w:bookmarkStart w:id="0" w:name="_GoBack"/>
-      <w:bookmarkEnd w:id="0"/>
     </w:p>
     <w:p>
       <w:pPr>
@@ -1634,33 +1646,34 @@
           <w:szCs w:val="28"/>
           <w:lang w:val="ru-RU"/>
         </w:rPr>
+        <w:t>Диаграмма активности</w:t>
+      </w:r>
+      <w:r>
+        <w:rPr>
+          <w:rFonts w:ascii="Times New Roman" w:eastAsia="Times New Roman" w:hAnsi="Times New Roman" w:cs="Times New Roman"/>
+          <w:sz w:val="28"/>
+          <w:szCs w:val="28"/>
+          <w:lang w:val="ru-RU"/>
+        </w:rPr>
+        <w:t>:</w:t>
+      </w:r>
+    </w:p>
+    <w:p>
+      <w:pPr>
+        <w:pStyle w:val="a7"/>
+        <w:rPr>
+          <w:rFonts w:ascii="Times New Roman" w:eastAsia="Times New Roman" w:hAnsi="Times New Roman" w:cs="Times New Roman"/>
+          <w:sz w:val="28"/>
+          <w:szCs w:val="28"/>
+          <w:lang w:val="ru-RU"/>
+        </w:rPr>
+      </w:pPr>
+      <w:r>
+        <w:rPr>
+          <w:noProof/>
+          <w:lang w:val="ru-RU"/>
+        </w:rPr>
         <w:lastRenderedPageBreak/>
-        <w:t>Диаграмма активности</w:t>
-      </w:r>
-      <w:r>
-        <w:rPr>
-          <w:rFonts w:ascii="Times New Roman" w:eastAsia="Times New Roman" w:hAnsi="Times New Roman" w:cs="Times New Roman"/>
-          <w:sz w:val="28"/>
-          <w:szCs w:val="28"/>
-          <w:lang w:val="ru-RU"/>
-        </w:rPr>
-        <w:t>:</w:t>
-      </w:r>
-    </w:p>
-    <w:p>
-      <w:pPr>
-        <w:pStyle w:val="a7"/>
-        <w:rPr>
-          <w:rFonts w:ascii="Times New Roman" w:eastAsia="Times New Roman" w:hAnsi="Times New Roman" w:cs="Times New Roman"/>
-          <w:sz w:val="28"/>
-          <w:szCs w:val="28"/>
-          <w:lang w:val="ru-RU"/>
-        </w:rPr>
-      </w:pPr>
-      <w:r>
-        <w:rPr>
-          <w:noProof/>
-        </w:rPr>
         <w:drawing>
           <wp:inline distT="0" distB="0" distL="0" distR="0" wp14:anchorId="37CBDB4A" wp14:editId="6803759A">
             <wp:extent cx="4476750" cy="5604242"/>
@@ -1770,7 +1783,7 @@
           <w:noProof/>
           <w:sz w:val="28"/>
           <w:szCs w:val="28"/>
-          <w:lang w:val="en-US"/>
+          <w:lang w:val="ru-RU"/>
         </w:rPr>
         <w:drawing>
           <wp:inline distT="0" distB="0" distL="0" distR="0" wp14:anchorId="0862F0DD" wp14:editId="63CEE382">
@@ -1848,7 +1861,6 @@
           <w:szCs w:val="28"/>
           <w:lang w:val="ru-RU"/>
         </w:rPr>
-        <w:lastRenderedPageBreak/>
         <w:t>А также схема базы данных:</w:t>
       </w:r>
     </w:p>
@@ -1866,7 +1878,7 @@
           <v:shape id="_x0000_i1030" type="#_x0000_t75" style="width:392.25pt;height:473.25pt" o:ole="">
             <v:imagedata r:id="rId20" o:title=""/>
           </v:shape>
-          <o:OLEObject Type="Embed" ProgID="Visio.Drawing.15" ShapeID="_x0000_i1030" DrawAspect="Content" ObjectID="_1617806593" r:id="rId21"/>
+          <o:OLEObject Type="Embed" ProgID="Visio.Drawing.15" ShapeID="_x0000_i1030" DrawAspect="Content" ObjectID="_1618774122" r:id="rId21"/>
         </w:object>
       </w:r>
     </w:p>
@@ -1881,7 +1893,7 @@
 </file>
 
 <file path=word/numbering.xml><?xml version="1.0" encoding="utf-8"?>
-<w:numbering xmlns:wpc="http://schemas.microsoft.com/office/word/2010/wordprocessingCanvas" xmlns:cx="http://schemas.microsoft.com/office/drawing/2014/chartex" xmlns:cx1="http://schemas.microsoft.com/office/drawing/2015/9/8/chartex" xmlns:cx2="http://schemas.microsoft.com/office/drawing/2015/10/21/chartex" xmlns:cx3="http://schemas.microsoft.com/office/drawing/2016/5/9/chartex" xmlns:cx4="http://schemas.microsoft.com/office/drawing/2016/5/10/chartex" xmlns:cx5="http://schemas.microsoft.com/office/drawing/2016/5/11/chartex" xmlns:cx6="http://schemas.microsoft.com/office/drawing/2016/5/12/chartex" xmlns:cx7="http://schemas.microsoft.com/office/drawing/2016/5/13/chartex" xmlns:cx8="http://schemas.microsoft.com/office/drawing/2016/5/14/chartex" xmlns:mc="http://schemas.openxmlformats.org/markup-compatibility/2006" xmlns:aink="http://schemas.microsoft.com/office/drawing/2016/ink" xmlns:am3d="http://schemas.microsoft.com/office/drawing/2017/model3d" xmlns:o="urn:schemas-microsoft-com:office:office" xmlns:r="http://schemas.openxmlformats.org/officeDocument/2006/relationships" xmlns:m="http://schemas.openxmlformats.org/officeDocument/2006/math" xmlns:v="urn:schemas-microsoft-com:vml" xmlns:wp14="http://schemas.microsoft.com/office/word/2010/wordprocessingDrawing" xmlns:wp="http://schemas.openxmlformats.org/drawingml/2006/wordprocessingDrawing" xmlns:w10="urn:schemas-microsoft-com:office:word" xmlns:w="http://schemas.openxmlformats.org/wordprocessingml/2006/main" xmlns:w14="http://schemas.microsoft.com/office/word/2010/wordml" xmlns:w15="http://schemas.microsoft.com/office/word/2012/wordml" xmlns:w16cid="http://schemas.microsoft.com/office/word/2016/wordml/cid" xmlns:w16se="http://schemas.microsoft.com/office/word/2015/wordml/symex" xmlns:wpg="http://schemas.microsoft.com/office/word/2010/wordprocessingGroup" xmlns:wpi="http://schemas.microsoft.com/office/word/2010/wordprocessingInk" xmlns:wne="http://schemas.microsoft.com/office/word/2006/wordml" xmlns:wps="http://schemas.microsoft.com/office/word/2010/wordprocessingShape" mc:Ignorable="w14 w15 w16se w16cid wp14">
+<w:numbering xmlns:wpc="http://schemas.microsoft.com/office/word/2010/wordprocessingCanvas" xmlns:mc="http://schemas.openxmlformats.org/markup-compatibility/2006" xmlns:o="urn:schemas-microsoft-com:office:office" xmlns:r="http://schemas.openxmlformats.org/officeDocument/2006/relationships" xmlns:m="http://schemas.openxmlformats.org/officeDocument/2006/math" xmlns:v="urn:schemas-microsoft-com:vml" xmlns:wp14="http://schemas.microsoft.com/office/word/2010/wordprocessingDrawing" xmlns:wp="http://schemas.openxmlformats.org/drawingml/2006/wordprocessingDrawing" xmlns:w10="urn:schemas-microsoft-com:office:word" xmlns:w="http://schemas.openxmlformats.org/wordprocessingml/2006/main" xmlns:w14="http://schemas.microsoft.com/office/word/2010/wordml" xmlns:w15="http://schemas.microsoft.com/office/word/2012/wordml" xmlns:wpg="http://schemas.microsoft.com/office/word/2010/wordprocessingGroup" xmlns:wpi="http://schemas.microsoft.com/office/word/2010/wordprocessingInk" xmlns:wne="http://schemas.microsoft.com/office/word/2006/wordml" xmlns:wps="http://schemas.microsoft.com/office/word/2010/wordprocessingShape" mc:Ignorable="w14 w15 wp14">
   <w:abstractNum w:abstractNumId="0" w15:restartNumberingAfterBreak="0">
     <w:nsid w:val="61624A5B"/>
     <w:multiLevelType w:val="multilevel"/>
@@ -2234,7 +2246,7 @@
 </file>
 
 <file path=word/styles.xml><?xml version="1.0" encoding="utf-8"?>
-<w:styles xmlns:mc="http://schemas.openxmlformats.org/markup-compatibility/2006" xmlns:r="http://schemas.openxmlformats.org/officeDocument/2006/relationships" xmlns:w="http://schemas.openxmlformats.org/wordprocessingml/2006/main" xmlns:w14="http://schemas.microsoft.com/office/word/2010/wordml" xmlns:w15="http://schemas.microsoft.com/office/word/2012/wordml" xmlns:w16cid="http://schemas.microsoft.com/office/word/2016/wordml/cid" xmlns:w16se="http://schemas.microsoft.com/office/word/2015/wordml/symex" mc:Ignorable="w14 w15 w16se w16cid">
+<w:styles xmlns:mc="http://schemas.openxmlformats.org/markup-compatibility/2006" xmlns:r="http://schemas.openxmlformats.org/officeDocument/2006/relationships" xmlns:w="http://schemas.openxmlformats.org/wordprocessingml/2006/main" xmlns:w14="http://schemas.microsoft.com/office/word/2010/wordml" xmlns:w15="http://schemas.microsoft.com/office/word/2012/wordml" mc:Ignorable="w14 w15">
   <w:docDefaults>
     <w:rPrDefault>
       <w:rPr>
@@ -2250,7 +2262,7 @@
       </w:pPr>
     </w:pPrDefault>
   </w:docDefaults>
-  <w:latentStyles w:defLockedState="0" w:defUIPriority="99" w:defSemiHidden="0" w:defUnhideWhenUsed="0" w:defQFormat="0" w:count="376">
+  <w:latentStyles w:defLockedState="0" w:defUIPriority="99" w:defSemiHidden="0" w:defUnhideWhenUsed="0" w:defQFormat="0" w:count="371">
     <w:lsdException w:name="Normal" w:uiPriority="0" w:qFormat="1"/>
     <w:lsdException w:name="heading 1" w:uiPriority="9" w:qFormat="1"/>
     <w:lsdException w:name="heading 2" w:semiHidden="1" w:uiPriority="9" w:unhideWhenUsed="1" w:qFormat="1"/>
@@ -2622,11 +2634,6 @@
     <w:lsdException w:name="List Table 5 Dark Accent 6" w:uiPriority="50"/>
     <w:lsdException w:name="List Table 6 Colorful Accent 6" w:uiPriority="51"/>
     <w:lsdException w:name="List Table 7 Colorful Accent 6" w:uiPriority="52"/>
-    <w:lsdException w:name="Mention" w:semiHidden="1" w:unhideWhenUsed="1"/>
-    <w:lsdException w:name="Smart Hyperlink" w:semiHidden="1" w:unhideWhenUsed="1"/>
-    <w:lsdException w:name="Hashtag" w:semiHidden="1" w:unhideWhenUsed="1"/>
-    <w:lsdException w:name="Unresolved Mention" w:semiHidden="1" w:unhideWhenUsed="1"/>
-    <w:lsdException w:name="Smart Link" w:semiHidden="1" w:unhideWhenUsed="1"/>
   </w:latentStyles>
   <w:style w:type="paragraph" w:default="1" w:styleId="a">
     <w:name w:val="Normal"/>

</xml_diff>

<commit_message>
Applying changes to diagrams and doc
</commit_message>
<xml_diff>
--- a/Docs/Course work.docx
+++ b/Docs/Course work.docx
@@ -1175,7 +1175,7 @@
           <v:shape id="_x0000_i1025" type="#_x0000_t75" style="width:379.5pt;height:291pt" o:ole="">
             <v:imagedata r:id="rId5" o:title=""/>
           </v:shape>
-          <o:OLEObject Type="Embed" ProgID="Visio.Drawing.15" ShapeID="_x0000_i1025" DrawAspect="Content" ObjectID="_1618774116" r:id="rId6"/>
+          <o:OLEObject Type="Embed" ProgID="Visio.Drawing.15" ShapeID="_x0000_i1025" DrawAspect="Content" ObjectID="_1620151145" r:id="rId6"/>
         </w:object>
       </w:r>
     </w:p>
@@ -1360,11 +1360,11 @@
         </w:rPr>
       </w:pPr>
       <w:r>
-        <w:object w:dxaOrig="14775" w:dyaOrig="7426" w14:anchorId="301D0E12">
-          <v:shape id="_x0000_i1026" type="#_x0000_t75" style="width:426pt;height:213.75pt" o:ole="">
+        <w:object w:dxaOrig="14551" w:dyaOrig="7411" w14:anchorId="25FE07D0">
+          <v:shape id="_x0000_i1027" type="#_x0000_t75" style="width:450.75pt;height:229.5pt" o:ole="">
             <v:imagedata r:id="rId8" o:title=""/>
           </v:shape>
-          <o:OLEObject Type="Embed" ProgID="Visio.Drawing.15" ShapeID="_x0000_i1026" DrawAspect="Content" ObjectID="_1618774117" r:id="rId9"/>
+          <o:OLEObject Type="Embed" ProgID="Visio.Drawing.15" ShapeID="_x0000_i1027" DrawAspect="Content" ObjectID="_1620151146" r:id="rId9"/>
         </w:object>
       </w:r>
     </w:p>
@@ -1403,20 +1403,20 @@
     </w:p>
     <w:p>
       <w:pPr>
-        <w:pStyle w:val="a7"/>
-        <w:rPr>
-          <w:rFonts w:ascii="Times New Roman" w:eastAsia="Times New Roman" w:hAnsi="Times New Roman" w:cs="Times New Roman"/>
-          <w:sz w:val="28"/>
-          <w:szCs w:val="28"/>
-          <w:lang w:val="ru-RU"/>
-        </w:rPr>
-      </w:pPr>
-      <w:r>
-        <w:object w:dxaOrig="13846" w:dyaOrig="6541" w14:anchorId="47118916">
-          <v:shape id="_x0000_i1027" type="#_x0000_t75" style="width:413.25pt;height:195pt" o:ole="">
+        <w:ind w:left="360"/>
+        <w:rPr>
+          <w:rFonts w:ascii="Times New Roman" w:eastAsia="Times New Roman" w:hAnsi="Times New Roman" w:cs="Times New Roman"/>
+          <w:sz w:val="28"/>
+          <w:szCs w:val="28"/>
+          <w:lang w:val="ru-RU"/>
+        </w:rPr>
+      </w:pPr>
+      <w:r>
+        <w:object w:dxaOrig="16156" w:dyaOrig="9855" w14:anchorId="20A49175">
+          <v:shape id="_x0000_i1028" type="#_x0000_t75" style="width:450.75pt;height:275.25pt" o:ole="">
             <v:imagedata r:id="rId10" o:title=""/>
           </v:shape>
-          <o:OLEObject Type="Embed" ProgID="Visio.Drawing.15" ShapeID="_x0000_i1027" DrawAspect="Content" ObjectID="_1618774118" r:id="rId11"/>
+          <o:OLEObject Type="Embed" ProgID="Visio.Drawing.15" ShapeID="_x0000_i1028" DrawAspect="Content" ObjectID="_1620151147" r:id="rId11"/>
         </w:object>
       </w:r>
     </w:p>
@@ -1458,11 +1458,11 @@
         <w:pStyle w:val="a7"/>
       </w:pPr>
       <w:r>
-        <w:object w:dxaOrig="11295" w:dyaOrig="7801" w14:anchorId="58D80052">
-          <v:shape id="_x0000_i1028" type="#_x0000_t75" style="width:357.75pt;height:208.5pt" o:ole="">
+        <w:object w:dxaOrig="15826" w:dyaOrig="7951" w14:anchorId="0763485A">
+          <v:shape id="_x0000_i1029" type="#_x0000_t75" style="width:450.75pt;height:226.5pt" o:ole="">
             <v:imagedata r:id="rId12" o:title=""/>
           </v:shape>
-          <o:OLEObject Type="Embed" ProgID="Visio.Drawing.15" ShapeID="_x0000_i1028" DrawAspect="Content" ObjectID="_1618774119" r:id="rId13"/>
+          <o:OLEObject Type="Embed" ProgID="Visio.Drawing.15" ShapeID="_x0000_i1029" DrawAspect="Content" ObjectID="_1620151148" r:id="rId13"/>
         </w:object>
       </w:r>
     </w:p>
@@ -1487,7 +1487,6 @@
           <w:szCs w:val="28"/>
           <w:lang w:val="ru-RU"/>
         </w:rPr>
-        <w:lastRenderedPageBreak/>
         <w:t>Диаграмма взаимодействия</w:t>
       </w:r>
       <w:r>
@@ -1511,11 +1510,11 @@
         </w:rPr>
       </w:pPr>
       <w:r>
-        <w:object w:dxaOrig="9181" w:dyaOrig="4996" w14:anchorId="1CA24520">
-          <v:shape id="_x0000_i1029" type="#_x0000_t75" style="width:451.5pt;height:245.25pt" o:ole="">
+        <w:object w:dxaOrig="9181" w:dyaOrig="4996" w14:anchorId="20A5BFF9">
+          <v:shape id="_x0000_i1030" type="#_x0000_t75" style="width:451.5pt;height:245.25pt" o:ole="">
             <v:imagedata r:id="rId14" o:title=""/>
           </v:shape>
-          <o:OLEObject Type="Embed" ProgID="Visio.Drawing.15" ShapeID="_x0000_i1029" DrawAspect="Content" ObjectID="_1618774120" r:id="rId15"/>
+          <o:OLEObject Type="Embed" ProgID="Visio.Drawing.15" ShapeID="_x0000_i1030" DrawAspect="Content" ObjectID="_1620151149" r:id="rId15"/>
         </w:object>
       </w:r>
     </w:p>
@@ -1573,8 +1572,6 @@
           <w:lang w:val="ru-RU"/>
         </w:rPr>
       </w:pPr>
-      <w:bookmarkStart w:id="0" w:name="_GoBack"/>
-      <w:bookmarkEnd w:id="0"/>
     </w:p>
     <w:p>
       <w:pPr>
@@ -1582,10 +1579,10 @@
       </w:pPr>
       <w:r>
         <w:object w:dxaOrig="15391" w:dyaOrig="7531" w14:anchorId="5EFF4365">
-          <v:shape id="_x0000_i1031" type="#_x0000_t75" style="width:450.75pt;height:220.5pt" o:ole="">
+          <v:shape id="_x0000_i1026" type="#_x0000_t75" style="width:450.75pt;height:220.5pt" o:ole="">
             <v:imagedata r:id="rId16" o:title=""/>
           </v:shape>
-          <o:OLEObject Type="Embed" ProgID="Visio.Drawing.15" ShapeID="_x0000_i1031" DrawAspect="Content" ObjectID="_1618774121" r:id="rId17"/>
+          <o:OLEObject Type="Embed" ProgID="Visio.Drawing.15" ShapeID="_x0000_i1026" DrawAspect="Content" ObjectID="_1620151150" r:id="rId17"/>
         </w:object>
       </w:r>
     </w:p>
@@ -1874,13 +1871,15 @@
         </w:rPr>
       </w:pPr>
       <w:r>
-        <w:object w:dxaOrig="16216" w:dyaOrig="19515" w14:anchorId="0747FA2F">
-          <v:shape id="_x0000_i1030" type="#_x0000_t75" style="width:392.25pt;height:473.25pt" o:ole="">
+        <w:object w:dxaOrig="16140" w:dyaOrig="16366" w14:anchorId="36065965">
+          <v:shape id="_x0000_i1031" type="#_x0000_t75" style="width:450.75pt;height:457.5pt" o:ole="">
             <v:imagedata r:id="rId20" o:title=""/>
           </v:shape>
-          <o:OLEObject Type="Embed" ProgID="Visio.Drawing.15" ShapeID="_x0000_i1030" DrawAspect="Content" ObjectID="_1618774122" r:id="rId21"/>
+          <o:OLEObject Type="Embed" ProgID="Visio.Drawing.15" ShapeID="_x0000_i1031" DrawAspect="Content" ObjectID="_1620151151" r:id="rId21"/>
         </w:object>
       </w:r>
+      <w:bookmarkStart w:id="0" w:name="_GoBack"/>
+      <w:bookmarkEnd w:id="0"/>
     </w:p>
     <w:sectPr>
       <w:pgSz w:w="11909" w:h="16834"/>

</xml_diff>